<commit_message>
updated diagram and 1.b exercise with Q3
</commit_message>
<xml_diff>
--- a/Groupfive 1.b exercise.docx
+++ b/Groupfive 1.b exercise.docx
@@ -1,6 +1,6 @@
 
 <file path=word/document.xml><?xml version="1.0" encoding="utf-8"?>
-<w:document xmlns:wpc="http://schemas.microsoft.com/office/word/2010/wordprocessingCanvas" xmlns:cx="http://schemas.microsoft.com/office/drawing/2014/chartex" xmlns:cx1="http://schemas.microsoft.com/office/drawing/2015/9/8/chartex" xmlns:cx2="http://schemas.microsoft.com/office/drawing/2015/10/21/chartex" xmlns:cx3="http://schemas.microsoft.com/office/drawing/2016/5/9/chartex" xmlns:cx4="http://schemas.microsoft.com/office/drawing/2016/5/10/chartex" xmlns:cx5="http://schemas.microsoft.com/office/drawing/2016/5/11/chartex" xmlns:cx6="http://schemas.microsoft.com/office/drawing/2016/5/12/chartex" xmlns:cx7="http://schemas.microsoft.com/office/drawing/2016/5/13/chartex" xmlns:cx8="http://schemas.microsoft.com/office/drawing/2016/5/14/chartex" xmlns:mc="http://schemas.openxmlformats.org/markup-compatibility/2006" xmlns:aink="http://schemas.microsoft.com/office/drawing/2016/ink" xmlns:am3d="http://schemas.microsoft.com/office/drawing/2017/model3d" xmlns:o="urn:schemas-microsoft-com:office:office" xmlns:oel="http://schemas.microsoft.com/office/2019/extlst" xmlns:r="http://schemas.openxmlformats.org/officeDocument/2006/relationships" xmlns:m="http://schemas.openxmlformats.org/officeDocument/2006/math" xmlns:v="urn:schemas-microsoft-com:vml" xmlns:wp14="http://schemas.microsoft.com/office/word/2010/wordprocessingDrawing" xmlns:wp="http://schemas.openxmlformats.org/drawingml/2006/wordprocessingDrawing" xmlns:w10="urn:schemas-microsoft-com:office:word" xmlns:w="http://schemas.openxmlformats.org/wordprocessingml/2006/main" xmlns:w14="http://schemas.microsoft.com/office/word/2010/wordml" xmlns:w15="http://schemas.microsoft.com/office/word/2012/wordml" xmlns:w16cex="http://schemas.microsoft.com/office/word/2018/wordml/cex" xmlns:w16cid="http://schemas.microsoft.com/office/word/2016/wordml/cid" xmlns:w16="http://schemas.microsoft.com/office/word/2018/wordml" xmlns:w16du="http://schemas.microsoft.com/office/word/2023/wordml/word16du" xmlns:w16sdtdh="http://schemas.microsoft.com/office/word/2020/wordml/sdtdatahash" xmlns:w16se="http://schemas.microsoft.com/office/word/2015/wordml/symex" xmlns:wpg="http://schemas.microsoft.com/office/word/2010/wordprocessingGroup" xmlns:wpi="http://schemas.microsoft.com/office/word/2010/wordprocessingInk" xmlns:wne="http://schemas.microsoft.com/office/word/2006/wordml" xmlns:wps="http://schemas.microsoft.com/office/word/2010/wordprocessingShape" xmlns:a="http://schemas.openxmlformats.org/drawingml/2006/main" xmlns:pic="http://schemas.openxmlformats.org/drawingml/2006/picture" xmlns:a14="http://schemas.microsoft.com/office/drawing/2010/main" mc:Ignorable="w14 w15 w16se w16cid w16 w16cex w16sdtdh w16du wp14">
+<w:document xmlns:wpc="http://schemas.microsoft.com/office/word/2010/wordprocessingCanvas" xmlns:cx="http://schemas.microsoft.com/office/drawing/2014/chartex" xmlns:cx1="http://schemas.microsoft.com/office/drawing/2015/9/8/chartex" xmlns:cx2="http://schemas.microsoft.com/office/drawing/2015/10/21/chartex" xmlns:cx3="http://schemas.microsoft.com/office/drawing/2016/5/9/chartex" xmlns:cx4="http://schemas.microsoft.com/office/drawing/2016/5/10/chartex" xmlns:cx5="http://schemas.microsoft.com/office/drawing/2016/5/11/chartex" xmlns:cx6="http://schemas.microsoft.com/office/drawing/2016/5/12/chartex" xmlns:cx7="http://schemas.microsoft.com/office/drawing/2016/5/13/chartex" xmlns:cx8="http://schemas.microsoft.com/office/drawing/2016/5/14/chartex" xmlns:mc="http://schemas.openxmlformats.org/markup-compatibility/2006" xmlns:aink="http://schemas.microsoft.com/office/drawing/2016/ink" xmlns:am3d="http://schemas.microsoft.com/office/drawing/2017/model3d" xmlns:o="urn:schemas-microsoft-com:office:office" xmlns:oel="http://schemas.microsoft.com/office/2019/extlst" xmlns:r="http://schemas.openxmlformats.org/officeDocument/2006/relationships" xmlns:m="http://schemas.openxmlformats.org/officeDocument/2006/math" xmlns:v="urn:schemas-microsoft-com:vml" xmlns:wp14="http://schemas.microsoft.com/office/word/2010/wordprocessingDrawing" xmlns:wp="http://schemas.openxmlformats.org/drawingml/2006/wordprocessingDrawing" xmlns:w10="urn:schemas-microsoft-com:office:word" xmlns:w="http://schemas.openxmlformats.org/wordprocessingml/2006/main" xmlns:w14="http://schemas.microsoft.com/office/word/2010/wordml" xmlns:w15="http://schemas.microsoft.com/office/word/2012/wordml" xmlns:w16cex="http://schemas.microsoft.com/office/word/2018/wordml/cex" xmlns:w16cid="http://schemas.microsoft.com/office/word/2016/wordml/cid" xmlns:w16="http://schemas.microsoft.com/office/word/2018/wordml" xmlns:w16du="http://schemas.microsoft.com/office/word/2023/wordml/word16du" xmlns:w16sdtdh="http://schemas.microsoft.com/office/word/2020/wordml/sdtdatahash" xmlns:w16se="http://schemas.microsoft.com/office/word/2015/wordml/symex" xmlns:wpg="http://schemas.microsoft.com/office/word/2010/wordprocessingGroup" xmlns:wpi="http://schemas.microsoft.com/office/word/2010/wordprocessingInk" xmlns:wne="http://schemas.microsoft.com/office/word/2006/wordml" xmlns:wps="http://schemas.microsoft.com/office/word/2010/wordprocessingShape" mc:Ignorable="w14 w15 w16se w16cid w16 w16cex w16sdtdh w16du wp14">
   <w:body>
     <w:p/>
     <w:p>
@@ -13,104 +13,80 @@
     </w:p>
     <w:p>
       <w:r>
-        <w:t xml:space="preserve">Ingredients would be many to many as they would come up when </w:t>
-      </w:r>
-      <w:r>
-        <w:t>(any</w:t>
-      </w:r>
-      <w:r>
-        <w:t xml:space="preserve"> time) customers order no matter the type of sandwiches they order.</w:t>
+        <w:t>Ingredients would be many to many as they would come up when (any time) customers order no matter the type of sandwiches they order.</w:t>
       </w:r>
     </w:p>
     <w:p>
       <w:r>
-        <w:rPr/>
         <w:t>Cost would me one to many with customers</w:t>
       </w:r>
       <w:r>
-        <w:rPr/>
         <w:t xml:space="preserve"> as they could have the same or cost per item/meal</w:t>
       </w:r>
     </w:p>
     <w:p>
       <w:r>
-        <w:rPr/>
         <w:t>One-to-one</w:t>
       </w:r>
       <w:r>
-        <w:rPr/>
         <w:t xml:space="preserve"> </w:t>
       </w:r>
       <w:r>
-        <w:rPr/>
         <w:t>relationship</w:t>
       </w:r>
       <w:r>
-        <w:rPr/>
         <w:t xml:space="preserve">: </w:t>
       </w:r>
       <w:r>
-        <w:rPr/>
         <w:t>The</w:t>
       </w:r>
       <w:r>
-        <w:rPr/>
         <w:t xml:space="preserve"> </w:t>
       </w:r>
       <w:r>
-        <w:rPr/>
-        <w:t>p</w:t>
-      </w:r>
-      <w:r>
-        <w:rPr/>
-        <w:t>eak hours</w:t>
-      </w:r>
-      <w:r>
-        <w:rPr/>
+        <w:t>peak hours</w:t>
+      </w:r>
+      <w:r>
         <w:t xml:space="preserve"> </w:t>
       </w:r>
       <w:r>
-        <w:rPr/>
         <w:t>have</w:t>
       </w:r>
       <w:r>
-        <w:rPr/>
         <w:t xml:space="preserve"> a relationship to the </w:t>
       </w:r>
       <w:r>
-        <w:rPr/>
         <w:t xml:space="preserve">popularity of the </w:t>
       </w:r>
       <w:r>
-        <w:rPr/>
         <w:t>sandwiches bread</w:t>
       </w:r>
     </w:p>
     <w:p>
-      <w:pPr>
-        <w:pStyle w:val="Normal"/>
-      </w:pPr>
-      <w:r>
+      <w:r>
+        <w:rPr>
+          <w:noProof/>
+        </w:rPr>
         <w:drawing>
-          <wp:inline wp14:editId="35803838" wp14:anchorId="792515FB">
+          <wp:inline distT="0" distB="0" distL="0" distR="0" wp14:anchorId="792515FB" wp14:editId="35803838">
             <wp:extent cx="5295898" cy="5943600"/>
             <wp:effectExtent l="0" t="0" r="0" b="0"/>
-            <wp:docPr id="1980951791" name="" title=""/>
+            <wp:docPr id="1980951791" name="Picture 1980951791"/>
             <wp:cNvGraphicFramePr>
-              <a:graphicFrameLocks noChangeAspect="1"/>
+              <a:graphicFrameLocks xmlns:a="http://schemas.openxmlformats.org/drawingml/2006/main" noChangeAspect="1"/>
             </wp:cNvGraphicFramePr>
-            <a:graphic>
+            <a:graphic xmlns:a="http://schemas.openxmlformats.org/drawingml/2006/main">
               <a:graphicData uri="http://schemas.openxmlformats.org/drawingml/2006/picture">
-                <pic:pic>
+                <pic:pic xmlns:pic="http://schemas.openxmlformats.org/drawingml/2006/picture">
                   <pic:nvPicPr>
                     <pic:cNvPr id="0" name=""/>
                     <pic:cNvPicPr/>
                   </pic:nvPicPr>
                   <pic:blipFill>
-                    <a:blip r:embed="R43a415736cb94fe4">
+                    <a:blip r:embed="rId7">
                       <a:extLst>
-                        <a:ext xmlns:a="http://schemas.openxmlformats.org/drawingml/2006/main" uri="{28A0092B-C50C-407E-A947-70E740481C1C}">
-                          <a14:useLocalDpi val="0"/>
+                        <a:ext uri="{28A0092B-C50C-407E-A947-70E740481C1C}">
+                          <a14:useLocalDpi xmlns:a14="http://schemas.microsoft.com/office/drawing/2010/main" val="0"/>
                         </a:ext>
                       </a:extLst>
                     </a:blip>
@@ -134,8 +110,98 @@
         </w:drawing>
       </w:r>
     </w:p>
+    <w:p>
+      <w:r>
+        <w:lastRenderedPageBreak/>
+        <w:t xml:space="preserve">3. </w:t>
+      </w:r>
+      <w:r>
+        <w:t xml:space="preserve">Reconvene with your small group and discuss your observations. What adjustments might you make to your brainstorming document </w:t>
+      </w:r>
+      <w:r>
+        <w:rPr>
+          <w:highlight w:val="yellow"/>
+        </w:rPr>
+        <w:t>regarding records</w:t>
+      </w:r>
+      <w:r>
+        <w:t xml:space="preserve"> to track for your friend’s business?</w:t>
+      </w:r>
+    </w:p>
+    <w:p>
+      <w:r>
+        <w:t xml:space="preserve">- </w:t>
+      </w:r>
+      <w:r>
+        <w:t xml:space="preserve">In the breakout room we discussed that we had a pretty good grasp on naming our tables and </w:t>
+      </w:r>
+      <w:r>
+        <w:t xml:space="preserve">then adding attributes </w:t>
+      </w:r>
+      <w:r>
+        <w:t xml:space="preserve">and records </w:t>
+      </w:r>
+      <w:r>
+        <w:t xml:space="preserve">to those tables for the most </w:t>
+      </w:r>
+      <w:proofErr w:type="gramStart"/>
+      <w:r>
+        <w:t>part</w:t>
+      </w:r>
+      <w:proofErr w:type="gramEnd"/>
+      <w:r>
+        <w:t xml:space="preserve"> </w:t>
+      </w:r>
+      <w:r>
+        <w:t>but we neede</w:t>
+      </w:r>
+      <w:r>
+        <w:t xml:space="preserve">d to </w:t>
+      </w:r>
+      <w:r>
+        <w:t xml:space="preserve">add more records on the </w:t>
+      </w:r>
+      <w:r>
+        <w:t xml:space="preserve">rest of the tables. We said we needed to adjust the </w:t>
+      </w:r>
+      <w:r>
+        <w:t xml:space="preserve">“Out of stock items” to a broader term like </w:t>
+      </w:r>
+      <w:r>
+        <w:t>“Inventory</w:t>
+      </w:r>
+      <w:r>
+        <w:t>” and branch out more of the attributes</w:t>
+      </w:r>
+      <w:r>
+        <w:t xml:space="preserve">. Another adjustment we discussed was to add more tables such as </w:t>
+      </w:r>
+      <w:r>
+        <w:t>“Revenue</w:t>
+      </w:r>
+      <w:r>
+        <w:t xml:space="preserve"> or budget”</w:t>
+      </w:r>
+      <w:r>
+        <w:t>.</w:t>
+      </w:r>
+    </w:p>
+    <w:p>
+      <w:r>
+        <w:t>We also discussed that we should have created a table for employee</w:t>
+      </w:r>
+      <w:r>
+        <w:t xml:space="preserve">s or staff vs </w:t>
+      </w:r>
+      <w:r>
+        <w:t xml:space="preserve">keeping the records </w:t>
+      </w:r>
+      <w:r>
+        <w:t xml:space="preserve">in our “customers” table. </w:t>
+      </w:r>
+    </w:p>
     <w:sectPr>
-      <w:pgSz w:w="12240" w:h="15840" w:orient="portrait"/>
+      <w:pgSz w:w="12240" w:h="15840"/>
       <w:pgMar w:top="1440" w:right="1440" w:bottom="1440" w:left="1440" w:header="720" w:footer="720" w:gutter="0"/>
       <w:cols w:space="720"/>
       <w:docGrid w:linePitch="360"/>
@@ -149,7 +215,7 @@
   <w:docDefaults>
     <w:rPrDefault>
       <w:rPr>
-        <w:rFonts w:asciiTheme="minorHAnsi" w:hAnsiTheme="minorHAnsi" w:eastAsiaTheme="minorHAnsi" w:cstheme="minorBidi"/>
+        <w:rFonts w:asciiTheme="minorHAnsi" w:eastAsiaTheme="minorHAnsi" w:hAnsiTheme="minorHAnsi" w:cstheme="minorBidi"/>
         <w:kern w:val="2"/>
         <w:sz w:val="24"/>
         <w:szCs w:val="24"/>
@@ -166,14 +232,14 @@
   <w:latentStyles w:defLockedState="0" w:defUIPriority="99" w:defSemiHidden="0" w:defUnhideWhenUsed="0" w:defQFormat="0" w:count="376">
     <w:lsdException w:name="Normal" w:uiPriority="0" w:qFormat="1"/>
     <w:lsdException w:name="heading 1" w:uiPriority="9" w:qFormat="1"/>
-    <w:lsdException w:name="heading 2" w:uiPriority="9" w:semiHidden="1" w:unhideWhenUsed="1" w:qFormat="1"/>
-    <w:lsdException w:name="heading 3" w:uiPriority="9" w:semiHidden="1" w:unhideWhenUsed="1" w:qFormat="1"/>
-    <w:lsdException w:name="heading 4" w:uiPriority="9" w:semiHidden="1" w:unhideWhenUsed="1" w:qFormat="1"/>
-    <w:lsdException w:name="heading 5" w:uiPriority="9" w:semiHidden="1" w:unhideWhenUsed="1" w:qFormat="1"/>
-    <w:lsdException w:name="heading 6" w:uiPriority="9" w:semiHidden="1" w:unhideWhenUsed="1" w:qFormat="1"/>
-    <w:lsdException w:name="heading 7" w:uiPriority="9" w:semiHidden="1" w:unhideWhenUsed="1" w:qFormat="1"/>
-    <w:lsdException w:name="heading 8" w:uiPriority="9" w:semiHidden="1" w:unhideWhenUsed="1" w:qFormat="1"/>
-    <w:lsdException w:name="heading 9" w:uiPriority="9" w:semiHidden="1" w:unhideWhenUsed="1" w:qFormat="1"/>
+    <w:lsdException w:name="heading 2" w:semiHidden="1" w:uiPriority="9" w:unhideWhenUsed="1" w:qFormat="1"/>
+    <w:lsdException w:name="heading 3" w:semiHidden="1" w:uiPriority="9" w:unhideWhenUsed="1" w:qFormat="1"/>
+    <w:lsdException w:name="heading 4" w:semiHidden="1" w:uiPriority="9" w:unhideWhenUsed="1" w:qFormat="1"/>
+    <w:lsdException w:name="heading 5" w:semiHidden="1" w:uiPriority="9" w:unhideWhenUsed="1" w:qFormat="1"/>
+    <w:lsdException w:name="heading 6" w:semiHidden="1" w:uiPriority="9" w:unhideWhenUsed="1" w:qFormat="1"/>
+    <w:lsdException w:name="heading 7" w:semiHidden="1" w:uiPriority="9" w:unhideWhenUsed="1" w:qFormat="1"/>
+    <w:lsdException w:name="heading 8" w:semiHidden="1" w:uiPriority="9" w:unhideWhenUsed="1" w:qFormat="1"/>
+    <w:lsdException w:name="heading 9" w:semiHidden="1" w:uiPriority="9" w:unhideWhenUsed="1" w:qFormat="1"/>
     <w:lsdException w:name="index 1" w:semiHidden="1" w:unhideWhenUsed="1"/>
     <w:lsdException w:name="index 2" w:semiHidden="1" w:unhideWhenUsed="1"/>
     <w:lsdException w:name="index 3" w:semiHidden="1" w:unhideWhenUsed="1"/>
@@ -183,22 +249,22 @@
     <w:lsdException w:name="index 7" w:semiHidden="1" w:unhideWhenUsed="1"/>
     <w:lsdException w:name="index 8" w:semiHidden="1" w:unhideWhenUsed="1"/>
     <w:lsdException w:name="index 9" w:semiHidden="1" w:unhideWhenUsed="1"/>
-    <w:lsdException w:name="toc 1" w:uiPriority="39" w:semiHidden="1" w:unhideWhenUsed="1"/>
-    <w:lsdException w:name="toc 2" w:uiPriority="39" w:semiHidden="1" w:unhideWhenUsed="1"/>
-    <w:lsdException w:name="toc 3" w:uiPriority="39" w:semiHidden="1" w:unhideWhenUsed="1"/>
-    <w:lsdException w:name="toc 4" w:uiPriority="39" w:semiHidden="1" w:unhideWhenUsed="1"/>
-    <w:lsdException w:name="toc 5" w:uiPriority="39" w:semiHidden="1" w:unhideWhenUsed="1"/>
-    <w:lsdException w:name="toc 6" w:uiPriority="39" w:semiHidden="1" w:unhideWhenUsed="1"/>
-    <w:lsdException w:name="toc 7" w:uiPriority="39" w:semiHidden="1" w:unhideWhenUsed="1"/>
-    <w:lsdException w:name="toc 8" w:uiPriority="39" w:semiHidden="1" w:unhideWhenUsed="1"/>
-    <w:lsdException w:name="toc 9" w:uiPriority="39" w:semiHidden="1" w:unhideWhenUsed="1"/>
+    <w:lsdException w:name="toc 1" w:semiHidden="1" w:uiPriority="39" w:unhideWhenUsed="1"/>
+    <w:lsdException w:name="toc 2" w:semiHidden="1" w:uiPriority="39" w:unhideWhenUsed="1"/>
+    <w:lsdException w:name="toc 3" w:semiHidden="1" w:uiPriority="39" w:unhideWhenUsed="1"/>
+    <w:lsdException w:name="toc 4" w:semiHidden="1" w:uiPriority="39" w:unhideWhenUsed="1"/>
+    <w:lsdException w:name="toc 5" w:semiHidden="1" w:uiPriority="39" w:unhideWhenUsed="1"/>
+    <w:lsdException w:name="toc 6" w:semiHidden="1" w:uiPriority="39" w:unhideWhenUsed="1"/>
+    <w:lsdException w:name="toc 7" w:semiHidden="1" w:uiPriority="39" w:unhideWhenUsed="1"/>
+    <w:lsdException w:name="toc 8" w:semiHidden="1" w:uiPriority="39" w:unhideWhenUsed="1"/>
+    <w:lsdException w:name="toc 9" w:semiHidden="1" w:uiPriority="39" w:unhideWhenUsed="1"/>
     <w:lsdException w:name="Normal Indent" w:semiHidden="1" w:unhideWhenUsed="1"/>
     <w:lsdException w:name="footnote text" w:semiHidden="1" w:unhideWhenUsed="1"/>
     <w:lsdException w:name="annotation text" w:semiHidden="1" w:unhideWhenUsed="1"/>
     <w:lsdException w:name="header" w:semiHidden="1" w:unhideWhenUsed="1"/>
     <w:lsdException w:name="footer" w:semiHidden="1" w:unhideWhenUsed="1"/>
     <w:lsdException w:name="index heading" w:semiHidden="1" w:unhideWhenUsed="1"/>
-    <w:lsdException w:name="caption" w:uiPriority="35" w:semiHidden="1" w:unhideWhenUsed="1" w:qFormat="1"/>
+    <w:lsdException w:name="caption" w:semiHidden="1" w:uiPriority="35" w:unhideWhenUsed="1" w:qFormat="1"/>
     <w:lsdException w:name="table of figures" w:semiHidden="1" w:unhideWhenUsed="1"/>
     <w:lsdException w:name="envelope address" w:semiHidden="1" w:unhideWhenUsed="1"/>
     <w:lsdException w:name="envelope return" w:semiHidden="1" w:unhideWhenUsed="1"/>
@@ -229,7 +295,7 @@
     <w:lsdException w:name="Title" w:uiPriority="10" w:qFormat="1"/>
     <w:lsdException w:name="Closing" w:semiHidden="1" w:unhideWhenUsed="1"/>
     <w:lsdException w:name="Signature" w:semiHidden="1" w:unhideWhenUsed="1"/>
-    <w:lsdException w:name="Default Paragraph Font" w:uiPriority="1" w:semiHidden="1" w:unhideWhenUsed="1"/>
+    <w:lsdException w:name="Default Paragraph Font" w:semiHidden="1" w:uiPriority="1" w:unhideWhenUsed="1"/>
     <w:lsdException w:name="Body Text" w:semiHidden="1" w:unhideWhenUsed="1"/>
     <w:lsdException w:name="Body Text Indent" w:semiHidden="1" w:unhideWhenUsed="1"/>
     <w:lsdException w:name="List Continue" w:semiHidden="1" w:unhideWhenUsed="1"/>
@@ -429,8 +495,8 @@
     <w:lsdException w:name="Subtle Reference" w:uiPriority="31" w:qFormat="1"/>
     <w:lsdException w:name="Intense Reference" w:uiPriority="32" w:qFormat="1"/>
     <w:lsdException w:name="Book Title" w:uiPriority="33" w:qFormat="1"/>
-    <w:lsdException w:name="Bibliography" w:uiPriority="37" w:semiHidden="1" w:unhideWhenUsed="1"/>
-    <w:lsdException w:name="TOC Heading" w:uiPriority="39" w:semiHidden="1" w:unhideWhenUsed="1" w:qFormat="1"/>
+    <w:lsdException w:name="Bibliography" w:semiHidden="1" w:uiPriority="37" w:unhideWhenUsed="1"/>
+    <w:lsdException w:name="TOC Heading" w:semiHidden="1" w:uiPriority="39" w:unhideWhenUsed="1" w:qFormat="1"/>
     <w:lsdException w:name="Plain Table 1" w:uiPriority="41"/>
     <w:lsdException w:name="Plain Table 2" w:uiPriority="42"/>
     <w:lsdException w:name="Plain Table 3" w:uiPriority="43"/>
@@ -541,7 +607,7 @@
     <w:lsdException w:name="Unresolved Mention" w:semiHidden="1" w:unhideWhenUsed="1"/>
     <w:lsdException w:name="Smart Link" w:semiHidden="1" w:unhideWhenUsed="1"/>
   </w:latentStyles>
-  <w:style w:type="paragraph" w:styleId="Normal" w:default="1">
+  <w:style w:type="paragraph" w:default="1" w:styleId="Normal">
     <w:name w:val="Normal"/>
     <w:qFormat/>
   </w:style>
@@ -560,7 +626,7 @@
       <w:outlineLvl w:val="0"/>
     </w:pPr>
     <w:rPr>
-      <w:rFonts w:asciiTheme="majorHAnsi" w:hAnsiTheme="majorHAnsi" w:eastAsiaTheme="majorEastAsia" w:cstheme="majorBidi"/>
+      <w:rFonts w:asciiTheme="majorHAnsi" w:eastAsiaTheme="majorEastAsia" w:hAnsiTheme="majorHAnsi" w:cstheme="majorBidi"/>
       <w:color w:val="0F4761" w:themeColor="accent1" w:themeShade="BF"/>
       <w:sz w:val="40"/>
       <w:szCs w:val="40"/>
@@ -583,7 +649,7 @@
       <w:outlineLvl w:val="1"/>
     </w:pPr>
     <w:rPr>
-      <w:rFonts w:asciiTheme="majorHAnsi" w:hAnsiTheme="majorHAnsi" w:eastAsiaTheme="majorEastAsia" w:cstheme="majorBidi"/>
+      <w:rFonts w:asciiTheme="majorHAnsi" w:eastAsiaTheme="majorEastAsia" w:hAnsiTheme="majorHAnsi" w:cstheme="majorBidi"/>
       <w:color w:val="0F4761" w:themeColor="accent1" w:themeShade="BF"/>
       <w:sz w:val="32"/>
       <w:szCs w:val="32"/>
@@ -744,12 +810,13 @@
       <w:color w:val="272727" w:themeColor="text1" w:themeTint="D8"/>
     </w:rPr>
   </w:style>
-  <w:style w:type="character" w:styleId="DefaultParagraphFont" w:default="1">
+  <w:style w:type="character" w:default="1" w:styleId="DefaultParagraphFont">
     <w:name w:val="Default Paragraph Font"/>
     <w:uiPriority w:val="1"/>
+    <w:semiHidden/>
     <w:unhideWhenUsed/>
   </w:style>
-  <w:style w:type="table" w:styleId="TableNormal" w:default="1">
+  <w:style w:type="table" w:default="1" w:styleId="TableNormal">
     <w:name w:val="Normal Table"/>
     <w:uiPriority w:val="99"/>
     <w:semiHidden/>
@@ -764,26 +831,26 @@
       </w:tblCellMar>
     </w:tblPr>
   </w:style>
-  <w:style w:type="numbering" w:styleId="NoList" w:default="1">
+  <w:style w:type="numbering" w:default="1" w:styleId="NoList">
     <w:name w:val="No List"/>
     <w:uiPriority w:val="99"/>
     <w:semiHidden/>
     <w:unhideWhenUsed/>
   </w:style>
-  <w:style w:type="character" w:styleId="Heading1Char" w:customStyle="1">
+  <w:style w:type="character" w:customStyle="1" w:styleId="Heading1Char">
     <w:name w:val="Heading 1 Char"/>
     <w:basedOn w:val="DefaultParagraphFont"/>
     <w:link w:val="Heading1"/>
     <w:uiPriority w:val="9"/>
     <w:rsid w:val="00506DAE"/>
     <w:rPr>
-      <w:rFonts w:asciiTheme="majorHAnsi" w:hAnsiTheme="majorHAnsi" w:eastAsiaTheme="majorEastAsia" w:cstheme="majorBidi"/>
+      <w:rFonts w:asciiTheme="majorHAnsi" w:eastAsiaTheme="majorEastAsia" w:hAnsiTheme="majorHAnsi" w:cstheme="majorBidi"/>
       <w:color w:val="0F4761" w:themeColor="accent1" w:themeShade="BF"/>
       <w:sz w:val="40"/>
       <w:szCs w:val="40"/>
     </w:rPr>
   </w:style>
-  <w:style w:type="character" w:styleId="Heading2Char" w:customStyle="1">
+  <w:style w:type="character" w:customStyle="1" w:styleId="Heading2Char">
     <w:name w:val="Heading 2 Char"/>
     <w:basedOn w:val="DefaultParagraphFont"/>
     <w:link w:val="Heading2"/>
@@ -791,13 +858,13 @@
     <w:semiHidden/>
     <w:rsid w:val="00506DAE"/>
     <w:rPr>
-      <w:rFonts w:asciiTheme="majorHAnsi" w:hAnsiTheme="majorHAnsi" w:eastAsiaTheme="majorEastAsia" w:cstheme="majorBidi"/>
+      <w:rFonts w:asciiTheme="majorHAnsi" w:eastAsiaTheme="majorEastAsia" w:hAnsiTheme="majorHAnsi" w:cstheme="majorBidi"/>
       <w:color w:val="0F4761" w:themeColor="accent1" w:themeShade="BF"/>
       <w:sz w:val="32"/>
       <w:szCs w:val="32"/>
     </w:rPr>
   </w:style>
-  <w:style w:type="character" w:styleId="Heading3Char" w:customStyle="1">
+  <w:style w:type="character" w:customStyle="1" w:styleId="Heading3Char">
     <w:name w:val="Heading 3 Char"/>
     <w:basedOn w:val="DefaultParagraphFont"/>
     <w:link w:val="Heading3"/>
@@ -811,7 +878,7 @@
       <w:szCs w:val="28"/>
     </w:rPr>
   </w:style>
-  <w:style w:type="character" w:styleId="Heading4Char" w:customStyle="1">
+  <w:style w:type="character" w:customStyle="1" w:styleId="Heading4Char">
     <w:name w:val="Heading 4 Char"/>
     <w:basedOn w:val="DefaultParagraphFont"/>
     <w:link w:val="Heading4"/>
@@ -825,7 +892,7 @@
       <w:color w:val="0F4761" w:themeColor="accent1" w:themeShade="BF"/>
     </w:rPr>
   </w:style>
-  <w:style w:type="character" w:styleId="Heading5Char" w:customStyle="1">
+  <w:style w:type="character" w:customStyle="1" w:styleId="Heading5Char">
     <w:name w:val="Heading 5 Char"/>
     <w:basedOn w:val="DefaultParagraphFont"/>
     <w:link w:val="Heading5"/>
@@ -837,7 +904,7 @@
       <w:color w:val="0F4761" w:themeColor="accent1" w:themeShade="BF"/>
     </w:rPr>
   </w:style>
-  <w:style w:type="character" w:styleId="Heading6Char" w:customStyle="1">
+  <w:style w:type="character" w:customStyle="1" w:styleId="Heading6Char">
     <w:name w:val="Heading 6 Char"/>
     <w:basedOn w:val="DefaultParagraphFont"/>
     <w:link w:val="Heading6"/>
@@ -851,7 +918,7 @@
       <w:color w:val="595959" w:themeColor="text1" w:themeTint="A6"/>
     </w:rPr>
   </w:style>
-  <w:style w:type="character" w:styleId="Heading7Char" w:customStyle="1">
+  <w:style w:type="character" w:customStyle="1" w:styleId="Heading7Char">
     <w:name w:val="Heading 7 Char"/>
     <w:basedOn w:val="DefaultParagraphFont"/>
     <w:link w:val="Heading7"/>
@@ -863,7 +930,7 @@
       <w:color w:val="595959" w:themeColor="text1" w:themeTint="A6"/>
     </w:rPr>
   </w:style>
-  <w:style w:type="character" w:styleId="Heading8Char" w:customStyle="1">
+  <w:style w:type="character" w:customStyle="1" w:styleId="Heading8Char">
     <w:name w:val="Heading 8 Char"/>
     <w:basedOn w:val="DefaultParagraphFont"/>
     <w:link w:val="Heading8"/>
@@ -877,7 +944,7 @@
       <w:color w:val="272727" w:themeColor="text1" w:themeTint="D8"/>
     </w:rPr>
   </w:style>
-  <w:style w:type="character" w:styleId="Heading9Char" w:customStyle="1">
+  <w:style w:type="character" w:customStyle="1" w:styleId="Heading9Char">
     <w:name w:val="Heading 9 Char"/>
     <w:basedOn w:val="DefaultParagraphFont"/>
     <w:link w:val="Heading9"/>
@@ -902,21 +969,21 @@
       <w:contextualSpacing/>
     </w:pPr>
     <w:rPr>
-      <w:rFonts w:asciiTheme="majorHAnsi" w:hAnsiTheme="majorHAnsi" w:eastAsiaTheme="majorEastAsia" w:cstheme="majorBidi"/>
+      <w:rFonts w:asciiTheme="majorHAnsi" w:eastAsiaTheme="majorEastAsia" w:hAnsiTheme="majorHAnsi" w:cstheme="majorBidi"/>
       <w:spacing w:val="-10"/>
       <w:kern w:val="28"/>
       <w:sz w:val="56"/>
       <w:szCs w:val="56"/>
     </w:rPr>
   </w:style>
-  <w:style w:type="character" w:styleId="TitleChar" w:customStyle="1">
+  <w:style w:type="character" w:customStyle="1" w:styleId="TitleChar">
     <w:name w:val="Title Char"/>
     <w:basedOn w:val="DefaultParagraphFont"/>
     <w:link w:val="Title"/>
     <w:uiPriority w:val="10"/>
     <w:rsid w:val="00506DAE"/>
     <w:rPr>
-      <w:rFonts w:asciiTheme="majorHAnsi" w:hAnsiTheme="majorHAnsi" w:eastAsiaTheme="majorEastAsia" w:cstheme="majorBidi"/>
+      <w:rFonts w:asciiTheme="majorHAnsi" w:eastAsiaTheme="majorEastAsia" w:hAnsiTheme="majorHAnsi" w:cstheme="majorBidi"/>
       <w:spacing w:val="-10"/>
       <w:kern w:val="28"/>
       <w:sz w:val="56"/>
@@ -944,7 +1011,7 @@
       <w:szCs w:val="28"/>
     </w:rPr>
   </w:style>
-  <w:style w:type="character" w:styleId="SubtitleChar" w:customStyle="1">
+  <w:style w:type="character" w:customStyle="1" w:styleId="SubtitleChar">
     <w:name w:val="Subtitle Char"/>
     <w:basedOn w:val="DefaultParagraphFont"/>
     <w:link w:val="Subtitle"/>
@@ -976,7 +1043,7 @@
       <w:color w:val="404040" w:themeColor="text1" w:themeTint="BF"/>
     </w:rPr>
   </w:style>
-  <w:style w:type="character" w:styleId="QuoteChar" w:customStyle="1">
+  <w:style w:type="character" w:customStyle="1" w:styleId="QuoteChar">
     <w:name w:val="Quote Char"/>
     <w:basedOn w:val="DefaultParagraphFont"/>
     <w:link w:val="Quote"/>
@@ -1021,8 +1088,8 @@
     <w:rsid w:val="00506DAE"/>
     <w:pPr>
       <w:pBdr>
-        <w:top w:val="single" w:color="0F4761" w:themeColor="accent1" w:themeShade="BF" w:sz="4" w:space="10"/>
-        <w:bottom w:val="single" w:color="0F4761" w:themeColor="accent1" w:themeShade="BF" w:sz="4" w:space="10"/>
+        <w:top w:val="single" w:sz="4" w:space="10" w:color="0F4761" w:themeColor="accent1" w:themeShade="BF"/>
+        <w:bottom w:val="single" w:sz="4" w:space="10" w:color="0F4761" w:themeColor="accent1" w:themeShade="BF"/>
       </w:pBdr>
       <w:spacing w:before="360" w:after="360"/>
       <w:ind w:left="864" w:right="864"/>
@@ -1034,7 +1101,7 @@
       <w:color w:val="0F4761" w:themeColor="accent1" w:themeShade="BF"/>
     </w:rPr>
   </w:style>
-  <w:style w:type="character" w:styleId="IntenseQuoteChar" w:customStyle="1">
+  <w:style w:type="character" w:customStyle="1" w:styleId="IntenseQuoteChar">
     <w:name w:val="Intense Quote Char"/>
     <w:basedOn w:val="DefaultParagraphFont"/>
     <w:link w:val="IntenseQuote"/>
@@ -1359,8 +1426,18 @@
 </file>
 
 <file path=customXml/item1.xml><?xml version="1.0" encoding="utf-8"?>
-<ct:contentTypeSchema xmlns:ct="http://schemas.microsoft.com/office/2006/metadata/contentType" xmlns:ma="http://schemas.microsoft.com/office/2006/metadata/properties/metaAttributes" ct:_="" ma:_="" ma:contentTypeName="Document" ma:contentTypeID="0x010100A2B0A034B61DAC47BA3E6B247B6A13C0" ma:contentTypeVersion="4" ma:contentTypeDescription="Create a new document." ma:contentTypeScope="" ma:versionID="bf2a896d2fc23cf07b4db752c400c594">
-  <xsd:schema xmlns:xsd="http://www.w3.org/2001/XMLSchema" xmlns:xs="http://www.w3.org/2001/XMLSchema" xmlns:p="http://schemas.microsoft.com/office/2006/metadata/properties" xmlns:ns2="8d817d50-aa9a-4e3c-9d97-f19b6844e9ff" targetNamespace="http://schemas.microsoft.com/office/2006/metadata/properties" ma:root="true" ma:fieldsID="ba1568804d5d2686b923e33f56456376" ns2:_="">
+<p:properties xmlns:p="http://schemas.microsoft.com/office/2006/metadata/properties" xmlns:xsi="http://www.w3.org/2001/XMLSchema-instance" xmlns:pc="http://schemas.microsoft.com/office/infopath/2007/PartnerControls">
+  <documentManagement>
+    <lcf76f155ced4ddcb4097134ff3c332f xmlns="8d817d50-aa9a-4e3c-9d97-f19b6844e9ff">
+      <Terms xmlns="http://schemas.microsoft.com/office/infopath/2007/PartnerControls"/>
+    </lcf76f155ced4ddcb4097134ff3c332f>
+  </documentManagement>
+</p:properties>
+</file>
+
+<file path=customXml/item2.xml><?xml version="1.0" encoding="utf-8"?>
+<ct:contentTypeSchema xmlns:ct="http://schemas.microsoft.com/office/2006/metadata/contentType" xmlns:ma="http://schemas.microsoft.com/office/2006/metadata/properties/metaAttributes" ct:_="" ma:_="" ma:contentTypeName="Document" ma:contentTypeID="0x010100A2B0A034B61DAC47BA3E6B247B6A13C0" ma:contentTypeVersion="10" ma:contentTypeDescription="Create a new document." ma:contentTypeScope="" ma:versionID="174f1410391d30c9ca3f50adfb6781d8">
+  <xsd:schema xmlns:xsd="http://www.w3.org/2001/XMLSchema" xmlns:xs="http://www.w3.org/2001/XMLSchema" xmlns:p="http://schemas.microsoft.com/office/2006/metadata/properties" xmlns:ns2="8d817d50-aa9a-4e3c-9d97-f19b6844e9ff" targetNamespace="http://schemas.microsoft.com/office/2006/metadata/properties" ma:root="true" ma:fieldsID="a177bef3d6d3af1419fda1ea421c3243" ns2:_="">
     <xsd:import namespace="8d817d50-aa9a-4e3c-9d97-f19b6844e9ff"/>
     <xsd:element name="properties">
       <xsd:complexType>
@@ -1372,6 +1449,11 @@
                 <xsd:element ref="ns2:MediaServiceFastMetadata" minOccurs="0"/>
                 <xsd:element ref="ns2:MediaServiceSearchProperties" minOccurs="0"/>
                 <xsd:element ref="ns2:MediaServiceObjectDetectorVersions" minOccurs="0"/>
+                <xsd:element ref="ns2:lcf76f155ced4ddcb4097134ff3c332f" minOccurs="0"/>
+                <xsd:element ref="ns2:MediaServiceDateTaken" minOccurs="0"/>
+                <xsd:element ref="ns2:MediaServiceOCR" minOccurs="0"/>
+                <xsd:element ref="ns2:MediaServiceGenerationTime" minOccurs="0"/>
+                <xsd:element ref="ns2:MediaServiceEventHashCode" minOccurs="0"/>
               </xsd:all>
             </xsd:complexType>
           </xsd:element>
@@ -1398,6 +1480,35 @@
       </xsd:simpleType>
     </xsd:element>
     <xsd:element name="MediaServiceObjectDetectorVersions" ma:index="11" nillable="true" ma:displayName="MediaServiceObjectDetectorVersions" ma:hidden="true" ma:indexed="true" ma:internalName="MediaServiceObjectDetectorVersions" ma:readOnly="true">
+      <xsd:simpleType>
+        <xsd:restriction base="dms:Text"/>
+      </xsd:simpleType>
+    </xsd:element>
+    <xsd:element name="lcf76f155ced4ddcb4097134ff3c332f" ma:index="13" nillable="true" ma:taxonomy="true" ma:internalName="lcf76f155ced4ddcb4097134ff3c332f" ma:taxonomyFieldName="MediaServiceImageTags" ma:displayName="Image Tags" ma:readOnly="false" ma:fieldId="{5cf76f15-5ced-4ddc-b409-7134ff3c332f}" ma:taxonomyMulti="true" ma:sspId="cc2a3349-1416-4b77-a1f7-83895db0ed7d" ma:termSetId="09814cd3-568e-fe90-9814-8d621ff8fb84" ma:anchorId="fba54fb3-c3e1-fe81-a776-ca4b69148c4d" ma:open="true" ma:isKeyword="false">
+      <xsd:complexType>
+        <xsd:sequence>
+          <xsd:element ref="pc:Terms" minOccurs="0" maxOccurs="1"/>
+        </xsd:sequence>
+      </xsd:complexType>
+    </xsd:element>
+    <xsd:element name="MediaServiceDateTaken" ma:index="14" nillable="true" ma:displayName="MediaServiceDateTaken" ma:hidden="true" ma:indexed="true" ma:internalName="MediaServiceDateTaken" ma:readOnly="true">
+      <xsd:simpleType>
+        <xsd:restriction base="dms:Text"/>
+      </xsd:simpleType>
+    </xsd:element>
+    <xsd:element name="MediaServiceOCR" ma:index="15" nillable="true" ma:displayName="Extracted Text" ma:internalName="MediaServiceOCR" ma:readOnly="true">
+      <xsd:simpleType>
+        <xsd:restriction base="dms:Note">
+          <xsd:maxLength value="255"/>
+        </xsd:restriction>
+      </xsd:simpleType>
+    </xsd:element>
+    <xsd:element name="MediaServiceGenerationTime" ma:index="16" nillable="true" ma:displayName="MediaServiceGenerationTime" ma:hidden="true" ma:internalName="MediaServiceGenerationTime" ma:readOnly="true">
+      <xsd:simpleType>
+        <xsd:restriction base="dms:Text"/>
+      </xsd:simpleType>
+    </xsd:element>
+    <xsd:element name="MediaServiceEventHashCode" ma:index="17" nillable="true" ma:displayName="MediaServiceEventHashCode" ma:hidden="true" ma:internalName="MediaServiceEventHashCode" ma:readOnly="true">
       <xsd:simpleType>
         <xsd:restriction base="dms:Text"/>
       </xsd:simpleType>
@@ -1502,7 +1613,7 @@
 </ct:contentTypeSchema>
 </file>
 
-<file path=customXml/item2.xml><?xml version="1.0" encoding="utf-8"?>
+<file path=customXml/item3.xml><?xml version="1.0" encoding="utf-8"?>
 <?mso-contentType ?>
 <FormTemplates xmlns="http://schemas.microsoft.com/sharepoint/v3/contenttype/forms">
   <Display>DocumentLibraryForm</Display>
@@ -1511,20 +1622,38 @@
 </FormTemplates>
 </file>
 
-<file path=customXml/item3.xml><?xml version="1.0" encoding="utf-8"?>
-<p:properties xmlns:p="http://schemas.microsoft.com/office/2006/metadata/properties" xmlns:xsi="http://www.w3.org/2001/XMLSchema-instance" xmlns:pc="http://schemas.microsoft.com/office/infopath/2007/PartnerControls">
-  <documentManagement/>
-</p:properties>
-</file>
-
 <file path=customXml/itemProps1.xml><?xml version="1.0" encoding="utf-8"?>
-<ds:datastoreItem xmlns:ds="http://schemas.openxmlformats.org/officeDocument/2006/customXml" ds:itemID="{9194D459-0D81-4F38-80B6-6BC684B5BB57}"/>
+<ds:datastoreItem xmlns:ds="http://schemas.openxmlformats.org/officeDocument/2006/customXml" ds:itemID="{498B286B-B854-47EA-8606-8633B0AF9604}">
+  <ds:schemaRefs>
+    <ds:schemaRef ds:uri="http://schemas.microsoft.com/office/2006/metadata/properties"/>
+    <ds:schemaRef ds:uri="http://schemas.microsoft.com/office/infopath/2007/PartnerControls"/>
+    <ds:schemaRef ds:uri="8d817d50-aa9a-4e3c-9d97-f19b6844e9ff"/>
+  </ds:schemaRefs>
+</ds:datastoreItem>
 </file>
 
 <file path=customXml/itemProps2.xml><?xml version="1.0" encoding="utf-8"?>
-<ds:datastoreItem xmlns:ds="http://schemas.openxmlformats.org/officeDocument/2006/customXml" ds:itemID="{DE9707C9-F8E7-4699-A06B-24190E49F665}"/>
+<ds:datastoreItem xmlns:ds="http://schemas.openxmlformats.org/officeDocument/2006/customXml" ds:itemID="{9C3AF144-6A12-4BE8-90BE-AEF78FB6AD81}">
+  <ds:schemaRefs>
+    <ds:schemaRef ds:uri="http://schemas.microsoft.com/office/2006/metadata/contentType"/>
+    <ds:schemaRef ds:uri="http://schemas.microsoft.com/office/2006/metadata/properties/metaAttributes"/>
+    <ds:schemaRef ds:uri="http://www.w3.org/2001/XMLSchema"/>
+    <ds:schemaRef ds:uri="http://schemas.microsoft.com/office/2006/metadata/properties"/>
+    <ds:schemaRef ds:uri="8d817d50-aa9a-4e3c-9d97-f19b6844e9ff"/>
+    <ds:schemaRef ds:uri="http://schemas.microsoft.com/office/2006/documentManagement/types"/>
+    <ds:schemaRef ds:uri="http://schemas.microsoft.com/office/infopath/2007/PartnerControls"/>
+    <ds:schemaRef ds:uri="http://schemas.openxmlformats.org/package/2006/metadata/core-properties"/>
+    <ds:schemaRef ds:uri="http://purl.org/dc/elements/1.1/"/>
+    <ds:schemaRef ds:uri="http://purl.org/dc/terms/"/>
+    <ds:schemaRef ds:uri="http://schemas.microsoft.com/internal/obd"/>
+  </ds:schemaRefs>
+</ds:datastoreItem>
 </file>
 
 <file path=customXml/itemProps3.xml><?xml version="1.0" encoding="utf-8"?>
-<ds:datastoreItem xmlns:ds="http://schemas.openxmlformats.org/officeDocument/2006/customXml" ds:itemID="{498B286B-B854-47EA-8606-8633B0AF9604}"/>
+<ds:datastoreItem xmlns:ds="http://schemas.openxmlformats.org/officeDocument/2006/customXml" ds:itemID="{DE9707C9-F8E7-4699-A06B-24190E49F665}">
+  <ds:schemaRefs>
+    <ds:schemaRef ds:uri="http://schemas.microsoft.com/sharepoint/v3/contenttype/forms"/>
+  </ds:schemaRefs>
+</ds:datastoreItem>
 </file>
</xml_diff>